<commit_message>
ПО - theory updated
</commit_message>
<xml_diff>
--- a/Course III/ПО/Theory/ПО Конспект.docx
+++ b/Course III/ПО/Theory/ПО Конспект.docx
@@ -1015,56 +1015,12 @@
       <w:r>
         <w:t>С</w:t>
       </w:r>
-      <w:proofErr w:type="spellStart"/>
       <w:r>
         <w:rPr>
           <w:lang w:val="en-US"/>
         </w:rPr>
-        <w:t>пособы</w:t>
-      </w:r>
-      <w:proofErr w:type="spellEnd"/>
-      <w:r>
-        <w:rPr>
-          <w:lang w:val="en-US"/>
-        </w:rPr>
-        <w:t xml:space="preserve"> </w:t>
-      </w:r>
-      <w:proofErr w:type="spellStart"/>
-      <w:r>
-        <w:rPr>
-          <w:lang w:val="en-US"/>
-        </w:rPr>
-        <w:t>уменьшения</w:t>
-      </w:r>
-      <w:proofErr w:type="spellEnd"/>
-      <w:r>
-        <w:rPr>
-          <w:lang w:val="en-US"/>
-        </w:rPr>
-        <w:t xml:space="preserve"> </w:t>
-      </w:r>
-      <w:proofErr w:type="spellStart"/>
-      <w:r>
-        <w:rPr>
-          <w:lang w:val="en-US"/>
-        </w:rPr>
-        <w:t>времени</w:t>
-      </w:r>
-      <w:proofErr w:type="spellEnd"/>
-      <w:r>
-        <w:rPr>
-          <w:lang w:val="en-US"/>
-        </w:rPr>
-        <w:t xml:space="preserve"> </w:t>
-      </w:r>
-      <w:proofErr w:type="spellStart"/>
-      <w:r>
-        <w:rPr>
-          <w:lang w:val="en-US"/>
-        </w:rPr>
-        <w:t>выполнения</w:t>
-      </w:r>
-      <w:proofErr w:type="spellEnd"/>
+        <w:t>пособы уменьшения времени выполнения</w:t>
+      </w:r>
       <w:r>
         <w:rPr>
           <w:lang w:val="en-US"/>
@@ -1297,12 +1253,426 @@
         <w:pStyle w:val="1"/>
       </w:pPr>
       <w:r>
-        <w:t>Создание инсталлятора</w:t>
-      </w:r>
-    </w:p>
-    <w:p>
+        <w:t xml:space="preserve">Разработка лицензионного соглашения </w:t>
+      </w:r>
+    </w:p>
+    <w:p/>
+    <w:p>
+      <w:r>
+        <w:t>Программные продукты считаются объектами интеллектуальной собственности</w:t>
+      </w:r>
+      <w:r>
+        <w:t xml:space="preserve">. </w:t>
+      </w:r>
+      <w:r>
+        <w:t xml:space="preserve">Все </w:t>
+      </w:r>
+      <w:r>
+        <w:t>отношения</w:t>
+      </w:r>
+      <w:r>
+        <w:t xml:space="preserve">, </w:t>
+      </w:r>
+      <w:r>
+        <w:t xml:space="preserve">связанные с правами </w:t>
+      </w:r>
+      <w:r>
+        <w:t>на них,</w:t>
+      </w:r>
+      <w:r>
+        <w:t xml:space="preserve"> регулируются нормами авторского права</w:t>
+      </w:r>
+      <w:r>
+        <w:t xml:space="preserve">. </w:t>
+      </w:r>
+      <w:r>
+        <w:t>Программам предоставляется правовая охрана</w:t>
+      </w:r>
+      <w:r>
+        <w:t xml:space="preserve">, </w:t>
+      </w:r>
+      <w:r>
+        <w:t>как произведениям в литературе</w:t>
+      </w:r>
+      <w:r>
+        <w:t xml:space="preserve">. </w:t>
+      </w:r>
+      <w:r>
+        <w:t xml:space="preserve"> Авторское право возникает в силу создания программного продукта для его признания и </w:t>
+      </w:r>
+      <w:r>
+        <w:lastRenderedPageBreak/>
+        <w:t>осуществления не требуется</w:t>
+      </w:r>
+      <w:r>
+        <w:t xml:space="preserve"> </w:t>
+      </w:r>
+      <w:r>
+        <w:t>регистрации</w:t>
+      </w:r>
+      <w:r>
+        <w:t xml:space="preserve">, </w:t>
+      </w:r>
+      <w:r>
+        <w:t>сертификации и т</w:t>
+      </w:r>
+      <w:r>
+        <w:t xml:space="preserve">. </w:t>
+      </w:r>
+      <w:r>
+        <w:t>д</w:t>
+      </w:r>
+      <w:r>
+        <w:t>.</w:t>
+      </w:r>
+      <w:r>
+        <w:t xml:space="preserve"> </w:t>
+      </w:r>
+      <w:r>
+        <w:t>Авторское право не связано с правом собственности на материальный носитель информации</w:t>
+      </w:r>
+      <w:r>
+        <w:t xml:space="preserve">, </w:t>
+      </w:r>
+      <w:r>
+        <w:t>на котором записан продукт</w:t>
+      </w:r>
+      <w:r>
+        <w:t xml:space="preserve">. </w:t>
+      </w:r>
+      <w:r>
+        <w:t xml:space="preserve">Любая передача прав на носитель не влечет за собой передачи прав на </w:t>
+      </w:r>
+      <w:r>
+        <w:t>продукт</w:t>
+      </w:r>
+      <w:r>
+        <w:t>.</w:t>
+      </w:r>
+      <w:r>
+        <w:t xml:space="preserve"> </w:t>
+      </w:r>
+    </w:p>
+    <w:p>
+      <w:pPr>
+        <w:rPr>
+          <w:u w:val="single"/>
+        </w:rPr>
+      </w:pPr>
+      <w:r>
+        <w:t>При создании обучающих программ</w:t>
+      </w:r>
+      <w:r>
+        <w:t xml:space="preserve">, </w:t>
+      </w:r>
+      <w:r>
+        <w:t>группы владельцев авторских прав включаются</w:t>
+      </w:r>
+      <w:r>
+        <w:t xml:space="preserve">: </w:t>
+      </w:r>
+      <w:r>
+        <w:t>авторы учебного материала</w:t>
+      </w:r>
+      <w:r>
+        <w:t xml:space="preserve">, </w:t>
+      </w:r>
+      <w:r>
+        <w:t>часть специалистов по реализации этой программы</w:t>
+      </w:r>
+      <w:r>
+        <w:t xml:space="preserve">, </w:t>
+      </w:r>
+      <w:r>
+        <w:t xml:space="preserve">состав данной группы ограничивает </w:t>
+      </w:r>
+      <w:r>
+        <w:rPr>
+          <w:u w:val="single"/>
+        </w:rPr>
+        <w:t>важные условия.</w:t>
+      </w:r>
+    </w:p>
+    <w:p>
+      <w:r>
+        <w:t>Авторское право</w:t>
+      </w:r>
+      <w:r>
+        <w:t xml:space="preserve"> </w:t>
+      </w:r>
+      <w:r>
+        <w:t>действует в отношении программ</w:t>
+      </w:r>
+      <w:r>
+        <w:t xml:space="preserve">, </w:t>
+      </w:r>
+      <w:r>
+        <w:t>являющиеся результатами творческой деятельности автора</w:t>
+      </w:r>
+      <w:r>
+        <w:t>.</w:t>
+      </w:r>
+      <w:r>
+        <w:t xml:space="preserve"> Таким образом</w:t>
+      </w:r>
+      <w:r>
+        <w:t xml:space="preserve">, </w:t>
+      </w:r>
+      <w:r>
+        <w:t>владельцами авторских прав не могут быть лица</w:t>
+      </w:r>
+      <w:r>
+        <w:t xml:space="preserve">, </w:t>
+      </w:r>
+      <w:r>
+        <w:t>решавшие в рамках проекта чисто технические задачи</w:t>
+      </w:r>
+      <w:r>
+        <w:t xml:space="preserve">, </w:t>
+      </w:r>
+      <w:r>
+        <w:t>например – набиравшие текст</w:t>
+      </w:r>
+      <w:r>
+        <w:t xml:space="preserve">. </w:t>
+      </w:r>
+      <w:r>
+        <w:t>Все члены коллектива разработчиков считаются авторами программного продукта</w:t>
+      </w:r>
+      <w:r>
+        <w:t>.</w:t>
+      </w:r>
+    </w:p>
+    <w:p>
+      <w:r>
+        <w:t>Если компоненты программы обладают самостоятельным назначением</w:t>
+      </w:r>
+      <w:r>
+        <w:t xml:space="preserve">, </w:t>
+      </w:r>
+      <w:r>
+        <w:t>то каждый из авторов располагает правами на разработанную им часть</w:t>
+      </w:r>
+      <w:r>
+        <w:t>.</w:t>
+      </w:r>
+    </w:p>
+    <w:p>
+      <w:r>
+        <w:t>Права</w:t>
+      </w:r>
+      <w:r>
+        <w:t xml:space="preserve"> интеллектуальной собственности на программный продукт подразделяются на личные неимущественные и имущественные</w:t>
+      </w:r>
+      <w:r>
+        <w:t>.</w:t>
+      </w:r>
+    </w:p>
+    <w:p>
+      <w:pPr>
+        <w:pStyle w:val="a3"/>
+        <w:numPr>
+          <w:ilvl w:val="0"/>
+          <w:numId w:val="11"/>
+        </w:numPr>
+      </w:pPr>
+      <w:r>
+        <w:t>Личные неимущественные права</w:t>
+      </w:r>
+      <w:r>
+        <w:t>:</w:t>
+      </w:r>
+      <w:r>
+        <w:t xml:space="preserve"> </w:t>
+      </w:r>
+      <w:r>
+        <w:t>право авторства</w:t>
+      </w:r>
+      <w:r>
+        <w:t xml:space="preserve"> - </w:t>
+      </w:r>
+      <w:r>
+        <w:t>право считаться автором</w:t>
+      </w:r>
+      <w:r>
+        <w:t xml:space="preserve">, </w:t>
+      </w:r>
+      <w:r>
+        <w:t>право на имя</w:t>
+      </w:r>
+      <w:r>
+        <w:t xml:space="preserve"> </w:t>
+      </w:r>
+      <w:r>
+        <w:t>–</w:t>
+      </w:r>
+      <w:r>
+        <w:t xml:space="preserve"> </w:t>
+      </w:r>
+      <w:r>
+        <w:t>определять форму указания своего имени</w:t>
+      </w:r>
+      <w:r>
+        <w:t>,</w:t>
+      </w:r>
+      <w:r>
+        <w:t xml:space="preserve"> </w:t>
+      </w:r>
+      <w:r>
+        <w:t xml:space="preserve">право на неприкосновенность – </w:t>
+      </w:r>
+      <w:r>
+        <w:t>защита самой программы и/или ее названия от всякого рода искажений</w:t>
+      </w:r>
+      <w:r>
+        <w:t xml:space="preserve">, </w:t>
+      </w:r>
+      <w:r>
+        <w:t>способных нанести ущерб чести и достоинству автора.</w:t>
+      </w:r>
+      <w:r>
+        <w:t xml:space="preserve"> Личные неимущественные права принадлежат авторам независимо от их имущественных прав</w:t>
+      </w:r>
+      <w:r>
+        <w:t xml:space="preserve">. </w:t>
+      </w:r>
+      <w:r>
+        <w:t>Не могут передаваться другим лицам и охраняются бессрочно</w:t>
+      </w:r>
+      <w:r>
+        <w:rPr>
+          <w:lang w:val="en-US"/>
+        </w:rPr>
+        <w:t>.</w:t>
+      </w:r>
+    </w:p>
+    <w:p>
+      <w:pPr>
+        <w:pStyle w:val="a3"/>
+        <w:numPr>
+          <w:ilvl w:val="0"/>
+          <w:numId w:val="11"/>
+        </w:numPr>
+      </w:pPr>
+      <w:r>
+        <w:t xml:space="preserve">Имущественные права </w:t>
+      </w:r>
+      <w:r>
+        <w:t>–</w:t>
+      </w:r>
+      <w:r>
+        <w:t xml:space="preserve"> </w:t>
+      </w:r>
+      <w:r>
+        <w:t>связаны с владением</w:t>
+      </w:r>
+      <w:r>
+        <w:t xml:space="preserve">, </w:t>
+      </w:r>
+      <w:r>
+        <w:t>пользованием</w:t>
+      </w:r>
+      <w:r>
+        <w:t xml:space="preserve"> и распоряжением </w:t>
+      </w:r>
+      <w:r>
+        <w:t>имуществ</w:t>
+      </w:r>
+      <w:r>
+        <w:t>а</w:t>
+      </w:r>
+      <w:r>
+        <w:t xml:space="preserve">. </w:t>
+      </w:r>
+      <w:r>
+        <w:t xml:space="preserve"> </w:t>
+      </w:r>
+      <w:r>
+        <w:t>Исключительные имущественные права – означают полномочия осуществлять или разрешать осуществление следующих действий</w:t>
+      </w:r>
+      <w:r>
+        <w:t xml:space="preserve">, </w:t>
+      </w:r>
+      <w:r>
+        <w:t>в</w:t>
+      </w:r>
+      <w:r>
+        <w:t>ыпуск программы – полное или частичное копирование программы</w:t>
+      </w:r>
+      <w:r>
+        <w:t xml:space="preserve">. </w:t>
+      </w:r>
+      <w:r>
+        <w:t>Распространение программы - предоставление к ней доступа бесплатно или за плату</w:t>
+      </w:r>
+      <w:r>
+        <w:t xml:space="preserve">, </w:t>
+      </w:r>
+      <w:r>
+        <w:t>модификация программы</w:t>
+      </w:r>
+      <w:r>
+        <w:t xml:space="preserve">, </w:t>
+      </w:r>
+      <w:r>
+        <w:t>включая перевод с одного языка на другой</w:t>
+      </w:r>
+      <w:r>
+        <w:t xml:space="preserve">, </w:t>
+      </w:r>
+      <w:r>
+        <w:t>иное использование программы. Исключительными имущественными правами могут владеть</w:t>
+      </w:r>
+      <w:r>
+        <w:t xml:space="preserve">: </w:t>
+      </w:r>
+      <w:r>
+        <w:t>авторы</w:t>
+      </w:r>
+      <w:r>
+        <w:t xml:space="preserve">, </w:t>
+      </w:r>
+      <w:r>
+        <w:t>т</w:t>
+      </w:r>
+      <w:r>
+        <w:t>.</w:t>
+      </w:r>
+      <w:r>
+        <w:t>е</w:t>
+      </w:r>
+      <w:r>
+        <w:t xml:space="preserve">. </w:t>
+      </w:r>
+      <w:r>
+        <w:t>создатели продукта</w:t>
+      </w:r>
+      <w:r>
+        <w:t xml:space="preserve">, </w:t>
+      </w:r>
+      <w:r>
+        <w:t>даже если они разработали его за счет грантов и спонсоров</w:t>
+      </w:r>
+      <w:r>
+        <w:t xml:space="preserve">, </w:t>
+      </w:r>
+      <w:r>
+        <w:t>автор совместно с заказчиком</w:t>
+      </w:r>
+      <w:r>
+        <w:t xml:space="preserve"> </w:t>
+      </w:r>
+      <w:r>
+        <w:t xml:space="preserve">и только </w:t>
+      </w:r>
       <w:bookmarkStart w:id="0" w:name="_GoBack"/>
       <w:bookmarkEnd w:id="0"/>
+      <w:r>
+        <w:t>заказчик</w:t>
+      </w:r>
+      <w:r>
+        <w:t>.</w:t>
+      </w:r>
     </w:p>
     <w:sectPr>
       <w:pgSz w:w="11900" w:h="16840"/>
@@ -2059,6 +2429,92 @@
     </w:lvl>
   </w:abstractNum>
   <w:abstractNum w:abstractNumId="8" w15:restartNumberingAfterBreak="0">
+    <w:nsid w:val="613C7ACD"/>
+    <w:multiLevelType w:val="hybridMultilevel"/>
+    <w:tmpl w:val="9B940064"/>
+    <w:lvl w:ilvl="0" w:tplc="0419000F">
+      <w:start w:val="1"/>
+      <w:numFmt w:val="decimal"/>
+      <w:lvlText w:val="%1."/>
+      <w:lvlJc w:val="left"/>
+      <w:pPr>
+        <w:ind w:left="720" w:hanging="360"/>
+      </w:pPr>
+    </w:lvl>
+    <w:lvl w:ilvl="1" w:tplc="04190019" w:tentative="1">
+      <w:start w:val="1"/>
+      <w:numFmt w:val="lowerLetter"/>
+      <w:lvlText w:val="%2."/>
+      <w:lvlJc w:val="left"/>
+      <w:pPr>
+        <w:ind w:left="1440" w:hanging="360"/>
+      </w:pPr>
+    </w:lvl>
+    <w:lvl w:ilvl="2" w:tplc="0419001B" w:tentative="1">
+      <w:start w:val="1"/>
+      <w:numFmt w:val="lowerRoman"/>
+      <w:lvlText w:val="%3."/>
+      <w:lvlJc w:val="right"/>
+      <w:pPr>
+        <w:ind w:left="2160" w:hanging="180"/>
+      </w:pPr>
+    </w:lvl>
+    <w:lvl w:ilvl="3" w:tplc="0419000F" w:tentative="1">
+      <w:start w:val="1"/>
+      <w:numFmt w:val="decimal"/>
+      <w:lvlText w:val="%4."/>
+      <w:lvlJc w:val="left"/>
+      <w:pPr>
+        <w:ind w:left="2880" w:hanging="360"/>
+      </w:pPr>
+    </w:lvl>
+    <w:lvl w:ilvl="4" w:tplc="04190019" w:tentative="1">
+      <w:start w:val="1"/>
+      <w:numFmt w:val="lowerLetter"/>
+      <w:lvlText w:val="%5."/>
+      <w:lvlJc w:val="left"/>
+      <w:pPr>
+        <w:ind w:left="3600" w:hanging="360"/>
+      </w:pPr>
+    </w:lvl>
+    <w:lvl w:ilvl="5" w:tplc="0419001B" w:tentative="1">
+      <w:start w:val="1"/>
+      <w:numFmt w:val="lowerRoman"/>
+      <w:lvlText w:val="%6."/>
+      <w:lvlJc w:val="right"/>
+      <w:pPr>
+        <w:ind w:left="4320" w:hanging="180"/>
+      </w:pPr>
+    </w:lvl>
+    <w:lvl w:ilvl="6" w:tplc="0419000F" w:tentative="1">
+      <w:start w:val="1"/>
+      <w:numFmt w:val="decimal"/>
+      <w:lvlText w:val="%7."/>
+      <w:lvlJc w:val="left"/>
+      <w:pPr>
+        <w:ind w:left="5040" w:hanging="360"/>
+      </w:pPr>
+    </w:lvl>
+    <w:lvl w:ilvl="7" w:tplc="04190019" w:tentative="1">
+      <w:start w:val="1"/>
+      <w:numFmt w:val="lowerLetter"/>
+      <w:lvlText w:val="%8."/>
+      <w:lvlJc w:val="left"/>
+      <w:pPr>
+        <w:ind w:left="5760" w:hanging="360"/>
+      </w:pPr>
+    </w:lvl>
+    <w:lvl w:ilvl="8" w:tplc="0419001B" w:tentative="1">
+      <w:start w:val="1"/>
+      <w:numFmt w:val="lowerRoman"/>
+      <w:lvlText w:val="%9."/>
+      <w:lvlJc w:val="right"/>
+      <w:pPr>
+        <w:ind w:left="6480" w:hanging="180"/>
+      </w:pPr>
+    </w:lvl>
+  </w:abstractNum>
+  <w:abstractNum w:abstractNumId="9" w15:restartNumberingAfterBreak="0">
     <w:nsid w:val="760032FF"/>
     <w:multiLevelType w:val="hybridMultilevel"/>
     <w:tmpl w:val="A928FCE0"/>
@@ -2147,7 +2603,7 @@
       </w:pPr>
     </w:lvl>
   </w:abstractNum>
-  <w:abstractNum w:abstractNumId="9" w15:restartNumberingAfterBreak="0">
+  <w:abstractNum w:abstractNumId="10" w15:restartNumberingAfterBreak="0">
     <w:nsid w:val="7EC40B41"/>
     <w:multiLevelType w:val="hybridMultilevel"/>
     <w:tmpl w:val="C5D29F0E"/>
@@ -2240,13 +2696,13 @@
     <w:abstractNumId w:val="5"/>
   </w:num>
   <w:num w:numId="3">
-    <w:abstractNumId w:val="8"/>
+    <w:abstractNumId w:val="9"/>
   </w:num>
   <w:num w:numId="4">
     <w:abstractNumId w:val="7"/>
   </w:num>
   <w:num w:numId="5">
-    <w:abstractNumId w:val="9"/>
+    <w:abstractNumId w:val="10"/>
   </w:num>
   <w:num w:numId="6">
     <w:abstractNumId w:val="0"/>
@@ -2262,6 +2718,9 @@
   </w:num>
   <w:num w:numId="10">
     <w:abstractNumId w:val="6"/>
+  </w:num>
+  <w:num w:numId="11">
+    <w:abstractNumId w:val="8"/>
   </w:num>
 </w:numbering>
 </file>

</xml_diff>

<commit_message>
ПО - theory updated v2
</commit_message>
<xml_diff>
--- a/Course III/ПО/Theory/ПО Конспект.docx
+++ b/Course III/ПО/Theory/ПО Конспект.docx
@@ -1665,13 +1665,298 @@
       <w:r>
         <w:t xml:space="preserve">и только </w:t>
       </w:r>
+      <w:r>
+        <w:t>заказчик</w:t>
+      </w:r>
+      <w:r>
+        <w:t>.</w:t>
+      </w:r>
+    </w:p>
+    <w:p>
+      <w:pPr>
+        <w:ind w:left="360"/>
+      </w:pPr>
+    </w:p>
+    <w:p>
+      <w:pPr>
+        <w:ind w:left="360"/>
+      </w:pPr>
+      <w:r>
+        <w:t>Распределение имущественных прав в рамках коллектива авторов</w:t>
+      </w:r>
+      <w:r>
+        <w:t xml:space="preserve">, </w:t>
+      </w:r>
+      <w:r>
+        <w:t>а также между авторами и заказчиками</w:t>
+      </w:r>
+      <w:r>
+        <w:t xml:space="preserve"> отражается в договорах заинтересованных сторон</w:t>
+      </w:r>
+      <w:r>
+        <w:t xml:space="preserve">. </w:t>
+      </w:r>
+      <w:r>
+        <w:t>Если в договоре между заказчиками и авторами не предусмотрено иное</w:t>
+      </w:r>
+      <w:r>
+        <w:t xml:space="preserve">, </w:t>
+      </w:r>
+      <w:r>
+        <w:t>то все исключительные имущественные права</w:t>
+      </w:r>
+      <w:r>
+        <w:t xml:space="preserve"> на программу созданы по заданию работодателю</w:t>
+      </w:r>
+      <w:r>
+        <w:t xml:space="preserve">, </w:t>
+      </w:r>
+      <w:r>
+        <w:t>принадлежат последнему</w:t>
+      </w:r>
+      <w:r>
+        <w:t xml:space="preserve">. </w:t>
+      </w:r>
+      <w:r>
+        <w:t>Имущественные права на программный продукт переходят по наследству</w:t>
+      </w:r>
+      <w:r>
+        <w:t xml:space="preserve">. </w:t>
+      </w:r>
+      <w:r>
+        <w:t>Они могут быть переданы полностью или частично</w:t>
+      </w:r>
+      <w:r>
+        <w:t xml:space="preserve">. </w:t>
+      </w:r>
+      <w:r>
+        <w:t>Срок их действия ограничен 50 годами после смерти последнего из авторов</w:t>
+      </w:r>
+      <w:r>
+        <w:t xml:space="preserve">. </w:t>
+      </w:r>
+      <w:r>
+        <w:t>По истечению этого срока программа становится общественным достоянием</w:t>
+      </w:r>
+      <w:r>
+        <w:t>.</w:t>
+      </w:r>
+      <w:r>
+        <w:t xml:space="preserve"> </w:t>
+      </w:r>
+      <w:r>
+        <w:t>Специфика распространения ПО</w:t>
+      </w:r>
+      <w:r>
+        <w:t xml:space="preserve"> состоит в том</w:t>
+      </w:r>
+      <w:r>
+        <w:t xml:space="preserve">, </w:t>
+      </w:r>
+      <w:r>
+        <w:t xml:space="preserve">что потребителю продается </w:t>
+      </w:r>
+      <w:r>
+        <w:t>не сам продукт</w:t>
+      </w:r>
+      <w:r>
+        <w:t xml:space="preserve">, </w:t>
+      </w:r>
+      <w:r>
+        <w:t>а право на его применение в определенных условиях</w:t>
+      </w:r>
+      <w:r>
+        <w:t xml:space="preserve">. </w:t>
+      </w:r>
+      <w:r>
+        <w:t>Приобретаемое право относится к категории неисключительных</w:t>
+      </w:r>
+      <w:r>
+        <w:t xml:space="preserve"> имущественных прав</w:t>
+      </w:r>
+      <w:r>
+        <w:t xml:space="preserve">. </w:t>
+      </w:r>
+      <w:r>
+        <w:t>Договор о предоставлении права на использование объекта интеллектуальной собственности</w:t>
+      </w:r>
+      <w:r>
+        <w:t xml:space="preserve"> называется лицензионным соглашением</w:t>
+      </w:r>
+      <w:r>
+        <w:t xml:space="preserve">. </w:t>
+      </w:r>
+      <w:r>
+        <w:t>Его сторонами являются правообладатель и конечный пользователь</w:t>
+      </w:r>
+      <w:r>
+        <w:rPr>
+          <w:lang w:val="en-US"/>
+        </w:rPr>
+        <w:t xml:space="preserve">. </w:t>
+      </w:r>
+    </w:p>
+    <w:p>
+      <w:pPr>
+        <w:ind w:left="360"/>
+      </w:pPr>
+      <w:r>
+        <w:t>В лицензионном соглашении необходимо четко определить права</w:t>
+      </w:r>
+      <w:r>
+        <w:t xml:space="preserve">, </w:t>
+      </w:r>
+      <w:r>
+        <w:t>предоставляемые владельцу лицензии</w:t>
+      </w:r>
+      <w:r>
+        <w:t xml:space="preserve"> </w:t>
+      </w:r>
+      <w:r>
+        <w:t>и условия их реализации</w:t>
+      </w:r>
+      <w:r>
+        <w:t xml:space="preserve">, </w:t>
+      </w:r>
+      <w:r>
+        <w:t>а также запретив действия</w:t>
+      </w:r>
+      <w:r>
+        <w:t xml:space="preserve">, </w:t>
+      </w:r>
+      <w:r>
+        <w:t>выходящие з</w:t>
+      </w:r>
+      <w:r>
+        <w:t xml:space="preserve">а их границы. </w:t>
+      </w:r>
+    </w:p>
+    <w:p>
+      <w:pPr>
+        <w:ind w:left="360"/>
+      </w:pPr>
+      <w:r>
+        <w:lastRenderedPageBreak/>
+        <w:t>К условиям реализации прав относится</w:t>
+      </w:r>
+      <w:r>
+        <w:t xml:space="preserve"> </w:t>
+      </w:r>
+      <w:r>
+        <w:t>срок действия лицензии,</w:t>
+      </w:r>
+      <w:r>
+        <w:t xml:space="preserve"> </w:t>
+      </w:r>
+      <w:r>
+        <w:t>кол-во установок продукта</w:t>
+      </w:r>
+      <w:r>
+        <w:t xml:space="preserve">, </w:t>
+      </w:r>
+      <w:r>
+        <w:t>возможность создания резервной копии дистрибутива и т.д</w:t>
+      </w:r>
+      <w:r>
+        <w:t>.</w:t>
+      </w:r>
+      <w:r>
+        <w:t xml:space="preserve"> Все права интеллектуальной собственности</w:t>
+      </w:r>
+      <w:r>
+        <w:t xml:space="preserve"> сохраняются за правообладателем</w:t>
+      </w:r>
+      <w:r>
+        <w:t xml:space="preserve">. </w:t>
+      </w:r>
+      <w:r>
+        <w:t>В лицензионном соглашении обычно фиксируются меры по сопровождению ПО</w:t>
+      </w:r>
+      <w:r>
+        <w:t xml:space="preserve">, </w:t>
+      </w:r>
+      <w:r>
+        <w:t>а также состав и порядок оказания дополнительных услуг</w:t>
+      </w:r>
+      <w:r>
+        <w:t>.</w:t>
+      </w:r>
+      <w:r>
+        <w:t xml:space="preserve"> </w:t>
+      </w:r>
+      <w:r>
+        <w:t>Также ц</w:t>
+      </w:r>
+      <w:r>
+        <w:t>елесообразно включить положение</w:t>
+      </w:r>
+      <w:r>
+        <w:t xml:space="preserve">, </w:t>
+      </w:r>
+      <w:r>
+        <w:t>снимающее с правообладателя ответственность за ущерб и убытки любого вида</w:t>
+      </w:r>
+      <w:r>
+        <w:t xml:space="preserve">, </w:t>
+      </w:r>
+      <w:r>
+        <w:t>связанные с использованием или невозможностью использования продукта</w:t>
+      </w:r>
+      <w:r>
+        <w:t xml:space="preserve">. </w:t>
+      </w:r>
+      <w:r>
+        <w:t>За невыполнение своих обязательств третьим лицам (например</w:t>
+      </w:r>
+      <w:r>
+        <w:t xml:space="preserve">, </w:t>
+      </w:r>
+      <w:r>
+        <w:t>фирма-распространитель</w:t>
+      </w:r>
+      <w:r>
+        <w:t xml:space="preserve">, </w:t>
+      </w:r>
+      <w:r>
+        <w:t>почта</w:t>
+      </w:r>
+      <w:r>
+        <w:t xml:space="preserve">, </w:t>
+      </w:r>
+      <w:r>
+        <w:t>провайдер</w:t>
+      </w:r>
+      <w:r>
+        <w:t xml:space="preserve">), </w:t>
+      </w:r>
+      <w:r>
+        <w:t>а также нарушение соглашения в результате форс-мажорных обстоятельств</w:t>
+      </w:r>
+      <w:r>
+        <w:t xml:space="preserve">. </w:t>
+      </w:r>
+      <w:r>
+        <w:t>Также необходимо добавить пункт о том</w:t>
+      </w:r>
+      <w:r>
+        <w:t xml:space="preserve">, </w:t>
+      </w:r>
+      <w:r>
+        <w:t>что оно может быть изменено только в другом договоре</w:t>
+      </w:r>
+      <w:r>
+        <w:t xml:space="preserve">, </w:t>
+      </w:r>
+      <w:r>
+        <w:t>подписанным обеими сторонами</w:t>
+      </w:r>
+      <w:r>
+        <w:t xml:space="preserve">. </w:t>
+      </w:r>
       <w:bookmarkStart w:id="0" w:name="_GoBack"/>
       <w:bookmarkEnd w:id="0"/>
       <w:r>
-        <w:t>заказчик</w:t>
-      </w:r>
-      <w:r>
-        <w:t>.</w:t>
+        <w:t xml:space="preserve"> </w:t>
       </w:r>
     </w:p>
     <w:sectPr>

</xml_diff>

<commit_message>
ПО - theory updated v3
</commit_message>
<xml_diff>
--- a/Course III/ПО/Theory/ПО Конспект.docx
+++ b/Course III/ПО/Theory/ПО Конспект.docx
@@ -1015,12 +1015,56 @@
       <w:r>
         <w:t>С</w:t>
       </w:r>
-      <w:r>
-        <w:rPr>
-          <w:lang w:val="en-US"/>
-        </w:rPr>
-        <w:t>пособы уменьшения времени выполнения</w:t>
-      </w:r>
+      <w:proofErr w:type="spellStart"/>
+      <w:r>
+        <w:rPr>
+          <w:lang w:val="en-US"/>
+        </w:rPr>
+        <w:t>пособы</w:t>
+      </w:r>
+      <w:proofErr w:type="spellEnd"/>
+      <w:r>
+        <w:rPr>
+          <w:lang w:val="en-US"/>
+        </w:rPr>
+        <w:t xml:space="preserve"> </w:t>
+      </w:r>
+      <w:proofErr w:type="spellStart"/>
+      <w:r>
+        <w:rPr>
+          <w:lang w:val="en-US"/>
+        </w:rPr>
+        <w:t>уменьшения</w:t>
+      </w:r>
+      <w:proofErr w:type="spellEnd"/>
+      <w:r>
+        <w:rPr>
+          <w:lang w:val="en-US"/>
+        </w:rPr>
+        <w:t xml:space="preserve"> </w:t>
+      </w:r>
+      <w:proofErr w:type="spellStart"/>
+      <w:r>
+        <w:rPr>
+          <w:lang w:val="en-US"/>
+        </w:rPr>
+        <w:t>времени</w:t>
+      </w:r>
+      <w:proofErr w:type="spellEnd"/>
+      <w:r>
+        <w:rPr>
+          <w:lang w:val="en-US"/>
+        </w:rPr>
+        <w:t xml:space="preserve"> </w:t>
+      </w:r>
+      <w:proofErr w:type="spellStart"/>
+      <w:r>
+        <w:rPr>
+          <w:lang w:val="en-US"/>
+        </w:rPr>
+        <w:t>выполнения</w:t>
+      </w:r>
+      <w:proofErr w:type="spellEnd"/>
       <w:r>
         <w:rPr>
           <w:lang w:val="en-US"/>
@@ -1790,9 +1834,6 @@
         <w:t>Его сторонами являются правообладатель и конечный пользователь</w:t>
       </w:r>
       <w:r>
-        <w:rPr>
-          <w:lang w:val="en-US"/>
-        </w:rPr>
         <w:t xml:space="preserve">. </w:t>
       </w:r>
     </w:p>
@@ -1951,13 +1992,237 @@
         <w:t>подписанным обеими сторонами</w:t>
       </w:r>
       <w:r>
-        <w:t xml:space="preserve">. </w:t>
+        <w:t>.</w:t>
+      </w:r>
+    </w:p>
+    <w:p>
+      <w:pPr>
+        <w:pStyle w:val="1"/>
+      </w:pPr>
+      <w:r>
+        <w:t>Создание демонстрационной версии лицензионного соглашения</w:t>
+      </w:r>
+      <w:r>
+        <w:t xml:space="preserve"> – дома</w:t>
+      </w:r>
+    </w:p>
+    <w:p>
+      <w:pPr>
+        <w:pStyle w:val="1"/>
+      </w:pPr>
+      <w:r>
+        <w:t xml:space="preserve">Работа с файлами в </w:t>
+      </w:r>
+      <w:r>
+        <w:rPr>
+          <w:lang w:val="en-US"/>
+        </w:rPr>
+        <w:t>C</w:t>
+      </w:r>
+      <w:r>
+        <w:t>#</w:t>
+      </w:r>
+    </w:p>
+    <w:p>
+      <w:pPr>
+        <w:rPr>
+          <w:lang w:val="en-US"/>
+        </w:rPr>
+      </w:pPr>
+      <w:r>
+        <w:rPr>
+          <w:lang w:val="en-US"/>
+        </w:rPr>
+        <w:t xml:space="preserve">String </w:t>
+      </w:r>
+      <w:proofErr w:type="spellStart"/>
+      <w:r>
+        <w:rPr>
+          <w:lang w:val="en-US"/>
+        </w:rPr>
+        <w:t>filePatch</w:t>
+      </w:r>
+      <w:proofErr w:type="spellEnd"/>
+      <w:r>
+        <w:rPr>
+          <w:lang w:val="en-US"/>
+        </w:rPr>
+        <w:t xml:space="preserve"> = </w:t>
+      </w:r>
+      <w:proofErr w:type="gramStart"/>
+      <w:r>
+        <w:rPr>
+          <w:lang w:val="en-US"/>
+        </w:rPr>
+        <w:t>@”C:\Temp\myFile.txt</w:t>
+      </w:r>
+      <w:proofErr w:type="gramEnd"/>
+      <w:r>
+        <w:rPr>
+          <w:lang w:val="en-US"/>
+        </w:rPr>
+        <w:t>”</w:t>
+      </w:r>
+      <w:r>
+        <w:rPr>
+          <w:lang w:val="en-US"/>
+        </w:rPr>
+        <w:t>;</w:t>
+      </w:r>
+    </w:p>
+    <w:p>
+      <w:pPr>
+        <w:rPr>
+          <w:lang w:val="en-US"/>
+        </w:rPr>
+      </w:pPr>
+      <w:proofErr w:type="spellStart"/>
+      <w:r>
+        <w:rPr>
+          <w:lang w:val="en-US"/>
+        </w:rPr>
+        <w:t>Fileinfo</w:t>
+      </w:r>
+      <w:proofErr w:type="spellEnd"/>
+      <w:r>
+        <w:rPr>
+          <w:lang w:val="en-US"/>
+        </w:rPr>
+        <w:t xml:space="preserve"> file = new </w:t>
+      </w:r>
+      <w:proofErr w:type="spellStart"/>
+      <w:r>
+        <w:rPr>
+          <w:lang w:val="en-US"/>
+        </w:rPr>
+        <w:t>FileInfo</w:t>
+      </w:r>
+      <w:proofErr w:type="spellEnd"/>
+      <w:r>
+        <w:rPr>
+          <w:lang w:val="en-US"/>
+        </w:rPr>
+        <w:t>(</w:t>
+      </w:r>
+      <w:proofErr w:type="spellStart"/>
+      <w:r>
+        <w:rPr>
+          <w:lang w:val="en-US"/>
+        </w:rPr>
+        <w:t>filePatch</w:t>
+      </w:r>
+      <w:proofErr w:type="spellEnd"/>
+      <w:r>
+        <w:rPr>
+          <w:lang w:val="en-US"/>
+        </w:rPr>
+        <w:t>);</w:t>
+      </w:r>
+    </w:p>
+    <w:p>
+      <w:pPr>
+        <w:rPr>
+          <w:lang w:val="en-US"/>
+        </w:rPr>
+      </w:pPr>
+    </w:p>
+    <w:p>
+      <w:pPr>
+        <w:rPr>
+          <w:lang w:val="en-US"/>
+        </w:rPr>
+      </w:pPr>
+      <w:proofErr w:type="spellStart"/>
+      <w:r>
+        <w:rPr>
+          <w:lang w:val="en-US"/>
+        </w:rPr>
+        <w:t>Console.Writeline</w:t>
+      </w:r>
+      <w:proofErr w:type="spellEnd"/>
+      <w:r>
+        <w:rPr>
+          <w:lang w:val="en-US"/>
+        </w:rPr>
+        <w:t>(</w:t>
+      </w:r>
+      <w:proofErr w:type="gramStart"/>
+      <w:r>
+        <w:rPr>
+          <w:lang w:val="en-US"/>
+        </w:rPr>
+        <w:t>@“</w:t>
+      </w:r>
+      <w:proofErr w:type="gramEnd"/>
+      <w:r>
+        <w:rPr>
+          <w:lang w:val="en-US"/>
+        </w:rPr>
+        <w:t>Hello</w:t>
+      </w:r>
+    </w:p>
+    <w:p>
+      <w:pPr>
+        <w:rPr>
+          <w:lang w:val="en-US"/>
+        </w:rPr>
+      </w:pPr>
+      <w:r>
+        <w:rPr>
+          <w:lang w:val="en-US"/>
+        </w:rPr>
+        <w:tab/>
+      </w:r>
+      <w:r>
+        <w:rPr>
+          <w:lang w:val="en-US"/>
+        </w:rPr>
+        <w:tab/>
+      </w:r>
+      <w:r>
+        <w:rPr>
+          <w:lang w:val="en-US"/>
+        </w:rPr>
+        <w:tab/>
+      </w:r>
+      <w:proofErr w:type="gramStart"/>
+      <w:r>
+        <w:rPr>
+          <w:lang w:val="en-US"/>
+        </w:rPr>
+        <w:t>My</w:t>
+      </w:r>
+      <w:proofErr w:type="gramEnd"/>
+    </w:p>
+    <w:p>
+      <w:r>
+        <w:rPr>
+          <w:lang w:val="en-US"/>
+        </w:rPr>
+        <w:tab/>
+      </w:r>
+      <w:r>
+        <w:rPr>
+          <w:lang w:val="en-US"/>
+        </w:rPr>
+        <w:tab/>
+      </w:r>
+      <w:r>
+        <w:rPr>
+          <w:lang w:val="en-US"/>
+        </w:rPr>
+        <w:tab/>
+        <w:t>World!”);</w:t>
       </w:r>
       <w:bookmarkStart w:id="0" w:name="_GoBack"/>
       <w:bookmarkEnd w:id="0"/>
-      <w:r>
-        <w:t xml:space="preserve"> </w:t>
-      </w:r>
+    </w:p>
+    <w:p>
+      <w:pPr>
+        <w:rPr>
+          <w:lang w:val="en-US"/>
+        </w:rPr>
+      </w:pPr>
     </w:p>
     <w:sectPr>
       <w:pgSz w:w="11900" w:h="16840"/>

</xml_diff>